<commit_message>
Add abstract from project plan to interim report
</commit_message>
<xml_diff>
--- a/Project/Interim Report.docx
+++ b/Project/Interim Report.docx
@@ -674,7 +674,7 @@
           <w:rFonts w:ascii="Calibri" w:hAnsi="Calibri" w:cs="Calibri"/>
           <w:noProof/>
         </w:rPr>
-        <w:t>October 14, 2022</w:t>
+        <w:t>November 27, 2022</w:t>
       </w:r>
       <w:r>
         <w:rPr>
@@ -1133,65 +1133,357 @@
     </w:p>
     <w:p>
       <w:r>
-        <w:t>This document serves as a layout and formatting template for your project report.</w:t>
-      </w:r>
-      <w:r>
-        <w:t xml:space="preserve"> It does not tell you how to write </w:t>
-      </w:r>
-      <w:r>
-        <w:t>it</w:t>
-      </w:r>
-      <w:r>
-        <w:t xml:space="preserve">, or what </w:t>
-      </w:r>
-      <w:r>
-        <w:t>it</w:t>
-      </w:r>
-      <w:r>
-        <w:t xml:space="preserve"> should contain. It explains how </w:t>
-      </w:r>
-      <w:r>
-        <w:t>it</w:t>
-      </w:r>
-      <w:r>
-        <w:t xml:space="preserve"> should be formatted and typeset. Please refer to your project </w:t>
-      </w:r>
-      <w:r>
-        <w:t>booklet</w:t>
-      </w:r>
-      <w:r>
-        <w:t xml:space="preserve"> for inf</w:t>
-      </w:r>
-      <w:r>
-        <w:t xml:space="preserve">ormation about report sizes, </w:t>
-      </w:r>
-      <w:proofErr w:type="gramStart"/>
-      <w:r>
-        <w:t>contents</w:t>
-      </w:r>
-      <w:proofErr w:type="gramEnd"/>
-      <w:r>
-        <w:t xml:space="preserve"> and rules</w:t>
+        <w:t>Online map applications have been an essential utility for a large majority of the population with users varying from cyclists to long distance HGV drivers. However, both</w:t>
+      </w:r>
+      <w:r>
+        <w:t xml:space="preserve"> </w:t>
+      </w:r>
+      <w:r>
+        <w:t>users sometimes</w:t>
+      </w:r>
+      <w:r>
+        <w:t xml:space="preserve"> </w:t>
+      </w:r>
+      <w:r>
+        <w:t>may</w:t>
+      </w:r>
+      <w:r>
+        <w:t xml:space="preserve"> </w:t>
+      </w:r>
+      <w:r>
+        <w:t>travel through areas with limited or no internet connectivity</w:t>
+      </w:r>
+      <w:r>
+        <w:t xml:space="preserve"> </w:t>
+      </w:r>
+      <w:r>
+        <w:t>or in the case of the latter travel</w:t>
+      </w:r>
+      <w:r>
+        <w:t xml:space="preserve"> </w:t>
+      </w:r>
+      <w:r>
+        <w:t>through regions where they may need to pay for roaming charges to</w:t>
+      </w:r>
+      <w:r>
+        <w:t xml:space="preserve"> </w:t>
+      </w:r>
+      <w:r>
+        <w:t>use the service.</w:t>
+      </w:r>
+      <w:r>
+        <w:t xml:space="preserve"> </w:t>
+      </w:r>
+      <w:r>
+        <w:t>Existing solutions to this problem include google maps’ ability to download and store maps/directions as image tiles. It does this using raster</w:t>
+      </w:r>
+      <w:r>
+        <w:t xml:space="preserve"> </w:t>
+      </w:r>
+      <w:r>
+        <w:t>maps</w:t>
+      </w:r>
+      <w:r>
+        <w:t xml:space="preserve"> </w:t>
+      </w:r>
+      <w:r>
+        <w:t>which generates</w:t>
+      </w:r>
+      <w:r>
+        <w:t xml:space="preserve"> </w:t>
+      </w:r>
+      <w:r>
+        <w:t>an image</w:t>
+      </w:r>
+      <w:r>
+        <w:t xml:space="preserve"> </w:t>
+      </w:r>
+      <w:r>
+        <w:t>based of the location of each pixel. The alternative to this is vector maps which uses</w:t>
+      </w:r>
+      <w:r>
+        <w:t xml:space="preserve"> </w:t>
+      </w:r>
+      <w:r>
+        <w:t>information about connected vertices to generate the same image.</w:t>
+      </w:r>
+      <w:r>
+        <w:t xml:space="preserve"> </w:t>
+      </w:r>
+      <w:r>
+        <w:t>Although raster maps</w:t>
+      </w:r>
+      <w:r>
+        <w:t xml:space="preserve"> </w:t>
+      </w:r>
+      <w:r>
+        <w:t>are effective at storing map data and displaying it even when there is</w:t>
+      </w:r>
+      <w:r>
+        <w:t xml:space="preserve"> </w:t>
+      </w:r>
+      <w:r>
+        <w:t>no internet connection, the large file size combined with the loss of directions and searching capabilities</w:t>
+      </w:r>
+      <w:r>
+        <w:t xml:space="preserve"> </w:t>
+      </w:r>
+      <w:r>
+        <w:t>make it less than ideal in the circumstances mentioned above.</w:t>
+      </w:r>
+      <w:r>
+        <w:t xml:space="preserve"> </w:t>
+      </w:r>
+      <w:r>
+        <w:t>This means that the</w:t>
+      </w:r>
+      <w:r>
+        <w:t xml:space="preserve"> </w:t>
+      </w:r>
+      <w:r>
+        <w:t>smaller</w:t>
+      </w:r>
+      <w:r>
+        <w:t xml:space="preserve"> </w:t>
+      </w:r>
+      <w:r>
+        <w:t xml:space="preserve">file size of vector maps as well as the ability to store Points of </w:t>
+      </w:r>
+      <w:r>
+        <w:t>interests (</w:t>
+      </w:r>
+      <w:r>
+        <w:t>POIs)</w:t>
+      </w:r>
+      <w:r>
+        <w:t xml:space="preserve"> </w:t>
+      </w:r>
+      <w:r>
+        <w:t>as items within the map file means that they can be used without the same limitations as a raster map. However,</w:t>
+      </w:r>
+      <w:r>
+        <w:t xml:space="preserve"> </w:t>
+      </w:r>
+      <w:r>
+        <w:t xml:space="preserve">the disadvantage of this technology is </w:t>
+      </w:r>
+      <w:r>
+        <w:t>that it</w:t>
+      </w:r>
+      <w:r>
+        <w:t xml:space="preserve"> requires a </w:t>
+      </w:r>
+      <w:r>
+        <w:t>higher level</w:t>
+      </w:r>
+      <w:r>
+        <w:t xml:space="preserve"> of client level hardware to process and display information.</w:t>
+      </w:r>
+      <w:r>
+        <w:t xml:space="preserve"> </w:t>
+      </w:r>
+      <w:r>
+        <w:t xml:space="preserve">Despite this, modern mobile devices are much more powerful than ever and </w:t>
+      </w:r>
+      <w:r>
+        <w:t>so the</w:t>
+      </w:r>
+      <w:r>
+        <w:t xml:space="preserve"> impact </w:t>
+      </w:r>
+      <w:r>
+        <w:t>of this</w:t>
+      </w:r>
+      <w:r>
+        <w:t xml:space="preserve"> </w:t>
+      </w:r>
+      <w:r>
+        <w:t>problem may</w:t>
+      </w:r>
+      <w:r>
+        <w:t xml:space="preserve"> be </w:t>
+      </w:r>
+      <w:r>
+        <w:t>negligible. OsmAnd</w:t>
+      </w:r>
+      <w:r>
+        <w:t xml:space="preserve"> is a notable </w:t>
+      </w:r>
+      <w:r>
+        <w:t>example of</w:t>
+      </w:r>
+      <w:r>
+        <w:t xml:space="preserve"> how this concept can be applied and my project will attempt to replicate its successes in a web application context.</w:t>
+      </w:r>
+      <w:r>
+        <w:t xml:space="preserve"> </w:t>
+      </w:r>
+      <w:r>
+        <w:t xml:space="preserve">In this </w:t>
+      </w:r>
+      <w:r>
+        <w:t>project, I</w:t>
+      </w:r>
+      <w:r>
+        <w:t xml:space="preserve"> will use HTML5, JS, CSS and </w:t>
+      </w:r>
+      <w:r>
+        <w:t>OpenStreetMap (</w:t>
+      </w:r>
+      <w:r>
+        <w:t xml:space="preserve">OSM)to develop a browser-based, vector maps application with offline </w:t>
+      </w:r>
+      <w:r>
+        <w:t>capabilities. To</w:t>
+      </w:r>
+      <w:r>
+        <w:t xml:space="preserve"> do </w:t>
+      </w:r>
+      <w:r>
+        <w:t>this, I</w:t>
+      </w:r>
+      <w:r>
+        <w:t xml:space="preserve"> will use the advanced features of HTML5 combined with</w:t>
+      </w:r>
+      <w:r>
+        <w:t xml:space="preserve"> </w:t>
+      </w:r>
+      <w:r>
+        <w:t>JS</w:t>
+      </w:r>
+      <w:r>
+        <w:t xml:space="preserve"> </w:t>
+      </w:r>
+      <w:r>
+        <w:t>and CSS</w:t>
+      </w:r>
+      <w:r>
+        <w:t xml:space="preserve"> </w:t>
+      </w:r>
+      <w:r>
+        <w:t xml:space="preserve">to develop a usable interface for the </w:t>
+      </w:r>
+      <w:r>
+        <w:t>application. I</w:t>
+      </w:r>
+      <w:r>
+        <w:t xml:space="preserve"> will initially have to revisit standard HTML and CSS to relearn the basics needed to create a simple web page before moving onto the features ofHTML5which will allow me to create canvas objects. This will allow me to process </w:t>
+      </w:r>
+      <w:r>
+        <w:t>the vector data</w:t>
+      </w:r>
+      <w:r>
+        <w:t xml:space="preserve"> </w:t>
+      </w:r>
+      <w:r>
+        <w:t>received and display</w:t>
+      </w:r>
+      <w:r>
+        <w:t xml:space="preserve"> roads,</w:t>
+      </w:r>
+      <w:r>
+        <w:t xml:space="preserve"> </w:t>
+      </w:r>
+      <w:r>
+        <w:t>paths,</w:t>
+      </w:r>
+      <w:r>
+        <w:t xml:space="preserve"> </w:t>
+      </w:r>
+      <w:r>
+        <w:t>buildings</w:t>
       </w:r>
       <w:r>
         <w:t>.</w:t>
       </w:r>
+      <w:r>
+        <w:t xml:space="preserve"> </w:t>
+      </w:r>
+      <w:r>
+        <w:t>Recent updates in HTML5 also allow for further support for mobile browsers</w:t>
+      </w:r>
+      <w:r>
+        <w:t xml:space="preserve"> </w:t>
+      </w:r>
+      <w:r>
+        <w:t>so that users can also use the app on the move in a lightweight package. The utility of HTML5 canvases would allow me to directly process and display the vector data required to</w:t>
+      </w:r>
+      <w:r>
+        <w:t xml:space="preserve"> </w:t>
+      </w:r>
+      <w:r>
+        <w:t>generate the image seen by the user.</w:t>
+      </w:r>
+      <w:r>
+        <w:t xml:space="preserve"> </w:t>
+      </w:r>
+      <w:r>
+        <w:t>Alongside this,</w:t>
+      </w:r>
+      <w:r>
+        <w:t xml:space="preserve"> </w:t>
+      </w:r>
+      <w:r>
+        <w:t>I will need to revisit JavaScript to develop the client-side scripts to allow users to interact with the map</w:t>
+      </w:r>
+      <w:r>
+        <w:t xml:space="preserve"> </w:t>
+      </w:r>
+      <w:r>
+        <w:t>and, as</w:t>
+      </w:r>
+      <w:r>
+        <w:t xml:space="preserve"> an extension, search for </w:t>
+      </w:r>
+      <w:r>
+        <w:t>POIs both</w:t>
+      </w:r>
+      <w:r>
+        <w:t xml:space="preserve"> online and </w:t>
+      </w:r>
+      <w:r>
+        <w:t>offline. The</w:t>
+      </w:r>
+      <w:r>
+        <w:t xml:space="preserve"> data I will use for this will be gathered using the OSM</w:t>
+      </w:r>
+      <w:r>
+        <w:t xml:space="preserve"> </w:t>
+      </w:r>
+      <w:r>
+        <w:t xml:space="preserve">database which will then be stored </w:t>
+      </w:r>
+      <w:r>
+        <w:t>locally using</w:t>
+      </w:r>
+      <w:r>
+        <w:t xml:space="preserve"> an</w:t>
+      </w:r>
+      <w:r>
+        <w:t xml:space="preserve"> </w:t>
+      </w:r>
+      <w:r>
+        <w:t>XML format. Another key aspect of the project is the ability to work offline which would rely on application caching. However, after further research and a conversation with my supervisor, it was made apparent that this was a deprecated method of doing such and so I should focus on using service workers which check for availability of resources in local storage and retrieves them when available.</w:t>
+      </w:r>
+      <w:r>
+        <w:t xml:space="preserve"> </w:t>
+      </w:r>
+      <w:r>
+        <w:t>This would be in collaboration with an indexedDB which will store the data from OSM.</w:t>
+      </w:r>
+      <w:r>
+        <w:t xml:space="preserve"> </w:t>
+      </w:r>
+      <w:r>
+        <w:t>Finally, as an extension to the project I will attempt to develop a method for the user to dynamically download data from OSM when there is an internet connection available. This will be a</w:t>
+      </w:r>
+      <w:r>
+        <w:t xml:space="preserve"> </w:t>
+      </w:r>
+      <w:r>
+        <w:t>toggleable feature which will automatically download data for tiles within a user specified radius of their current location when they are connected to the internet. This will provide a level of reliability for the user as they will always have local map information but also ensures that it doesn’t overwhelm local storage.</w:t>
+      </w:r>
     </w:p>
-    <w:p>
-      <w:r>
-        <w:t xml:space="preserve"> </w:t>
-      </w:r>
-      <w:r>
-        <w:rPr>
-          <w:b/>
-          <w:bCs/>
-          <w:i/>
-          <w:iCs/>
-        </w:rPr>
-        <w:t>NOTE: in your report, you should replace this with an appropriate Abstract for your project report.</w:t>
-      </w:r>
-    </w:p>
-    <w:p/>
     <w:p>
       <w:bookmarkStart w:id="2" w:name="_Toc22034053"/>
       <w:bookmarkStart w:id="3" w:name="_Toc22034087"/>
@@ -1271,28 +1563,70 @@
         <w:rPr>
           <w:lang w:val="en-GB"/>
         </w:rPr>
-        <w:t xml:space="preserve">The project report is a very important part of your </w:t>
+        <w:t xml:space="preserve">The project report is </w:t>
       </w:r>
       <w:proofErr w:type="gramStart"/>
       <w:r>
         <w:rPr>
           <w:lang w:val="en-GB"/>
         </w:rPr>
-        <w:t>project</w:t>
+        <w:t>a very important</w:t>
       </w:r>
       <w:proofErr w:type="gramEnd"/>
       <w:r>
         <w:rPr>
           <w:lang w:val="en-GB"/>
         </w:rPr>
-        <w:t xml:space="preserve"> and its preparation and presentation should be of extremely high quality. Remember that a significant portion of the marks for your project are awarded for this report. </w:t>
+        <w:t xml:space="preserve"> part of your </w:t>
+      </w:r>
+      <w:r>
+        <w:rPr>
+          <w:lang w:val="en-GB"/>
+        </w:rPr>
+        <w:t>project,</w:t>
+      </w:r>
+      <w:r>
+        <w:rPr>
+          <w:lang w:val="en-GB"/>
+        </w:rPr>
+        <w:t xml:space="preserve"> and its preparation and presentation should be of extremely high quality. Remember that </w:t>
+      </w:r>
+      <w:proofErr w:type="gramStart"/>
+      <w:r>
+        <w:rPr>
+          <w:lang w:val="en-GB"/>
+        </w:rPr>
+        <w:t>a significant portion</w:t>
+      </w:r>
+      <w:proofErr w:type="gramEnd"/>
+      <w:r>
+        <w:rPr>
+          <w:lang w:val="en-GB"/>
+        </w:rPr>
+        <w:t xml:space="preserve"> of the marks for your project are awarded for this report. </w:t>
       </w:r>
       <w:r>
         <w:rPr>
           <w:b/>
           <w:lang w:val="en-GB"/>
         </w:rPr>
-        <w:t xml:space="preserve">The electronic submission of your report must be in PDF format. You can use the menu option </w:t>
+        <w:t xml:space="preserve">The electronic submission of your report must be in PDF format. You can use the menu </w:t>
+      </w:r>
+      <w:proofErr w:type="gramStart"/>
+      <w:r>
+        <w:rPr>
+          <w:b/>
+          <w:lang w:val="en-GB"/>
+        </w:rPr>
+        <w:t>option</w:t>
+      </w:r>
+      <w:proofErr w:type="gramEnd"/>
+      <w:r>
+        <w:rPr>
+          <w:b/>
+          <w:lang w:val="en-GB"/>
+        </w:rPr>
+        <w:t xml:space="preserve"> </w:t>
       </w:r>
       <w:r>
         <w:rPr>
@@ -1346,21 +1680,21 @@
         <w:rPr>
           <w:lang w:val="en-GB"/>
         </w:rPr>
-        <w:t xml:space="preserve">of Computer Science. As such, it constitutes a collection of predefined Microsoft Word formatting styles </w:t>
+        <w:t xml:space="preserve">of Computer Science. As such, it </w:t>
       </w:r>
       <w:proofErr w:type="gramStart"/>
       <w:r>
         <w:rPr>
           <w:lang w:val="en-GB"/>
         </w:rPr>
-        <w:t>for the production of</w:t>
+        <w:t>constitutes</w:t>
       </w:r>
       <w:proofErr w:type="gramEnd"/>
       <w:r>
         <w:rPr>
           <w:lang w:val="en-GB"/>
         </w:rPr>
-        <w:t xml:space="preserve"> your final report. </w:t>
+        <w:t xml:space="preserve"> a collection of predefined Microsoft Word formatting styles for the production of your final report. </w:t>
       </w:r>
     </w:p>
     <w:p>
@@ -1389,7 +1723,15 @@
         <w:pStyle w:val="Numbered"/>
       </w:pPr>
       <w:r>
-        <w:t xml:space="preserve">By providing a comprehensive style guide the </w:t>
+        <w:t xml:space="preserve">By </w:t>
+      </w:r>
+      <w:proofErr w:type="gramStart"/>
+      <w:r>
+        <w:t>providing</w:t>
+      </w:r>
+      <w:proofErr w:type="gramEnd"/>
+      <w:r>
+        <w:t xml:space="preserve"> a comprehensive style guide the </w:t>
       </w:r>
       <w:r>
         <w:t>Department</w:t>
@@ -5507,9 +5849,7 @@
 </file>
 
 <file path=customXml/item2.xml><?xml version="1.0" encoding="utf-8"?>
-<p:properties xmlns:p="http://schemas.microsoft.com/office/2006/metadata/properties" xmlns:xsi="http://www.w3.org/2001/XMLSchema-instance" xmlns:pc="http://schemas.microsoft.com/office/infopath/2007/PartnerControls">
-  <documentManagement/>
-</p:properties>
+<b:Sources xmlns:b="http://schemas.openxmlformats.org/officeDocument/2006/bibliography" xmlns="http://schemas.openxmlformats.org/officeDocument/2006/bibliography" SelectedStyle="\APA.XSL" StyleName="APA"/>
 </file>
 
 <file path=customXml/item3.xml><?xml version="1.0" encoding="utf-8"?>
@@ -5716,7 +6056,9 @@
 </file>
 
 <file path=customXml/item4.xml><?xml version="1.0" encoding="utf-8"?>
-<b:Sources xmlns:b="http://schemas.openxmlformats.org/officeDocument/2006/bibliography" xmlns="http://schemas.openxmlformats.org/officeDocument/2006/bibliography" SelectedStyle="\APA.XSL" StyleName="APA"/>
+<p:properties xmlns:p="http://schemas.microsoft.com/office/2006/metadata/properties" xmlns:xsi="http://www.w3.org/2001/XMLSchema-instance" xmlns:pc="http://schemas.microsoft.com/office/infopath/2007/PartnerControls">
+  <documentManagement/>
+</p:properties>
 </file>
 
 <file path=customXml/itemProps1.xml><?xml version="1.0" encoding="utf-8"?>
@@ -5728,10 +6070,9 @@
 </file>
 
 <file path=customXml/itemProps2.xml><?xml version="1.0" encoding="utf-8"?>
-<ds:datastoreItem xmlns:ds="http://schemas.openxmlformats.org/officeDocument/2006/customXml" ds:itemID="{2F946DA8-AED6-4F0D-93E9-47F18F3B479A}">
+<ds:datastoreItem xmlns:ds="http://schemas.openxmlformats.org/officeDocument/2006/customXml" ds:itemID="{2BB152AC-8242-443D-A072-50FAF267DDAD}">
   <ds:schemaRefs>
-    <ds:schemaRef ds:uri="http://schemas.microsoft.com/office/2006/metadata/properties"/>
-    <ds:schemaRef ds:uri="http://schemas.microsoft.com/office/infopath/2007/PartnerControls"/>
+    <ds:schemaRef ds:uri="http://schemas.openxmlformats.org/officeDocument/2006/bibliography"/>
   </ds:schemaRefs>
 </ds:datastoreItem>
 </file>
@@ -5756,9 +6097,10 @@
 </file>
 
 <file path=customXml/itemProps4.xml><?xml version="1.0" encoding="utf-8"?>
-<ds:datastoreItem xmlns:ds="http://schemas.openxmlformats.org/officeDocument/2006/customXml" ds:itemID="{2BB152AC-8242-443D-A072-50FAF267DDAD}">
+<ds:datastoreItem xmlns:ds="http://schemas.openxmlformats.org/officeDocument/2006/customXml" ds:itemID="{2F946DA8-AED6-4F0D-93E9-47F18F3B479A}">
   <ds:schemaRefs>
-    <ds:schemaRef ds:uri="http://schemas.openxmlformats.org/officeDocument/2006/bibliography"/>
+    <ds:schemaRef ds:uri="http://schemas.microsoft.com/office/2006/metadata/properties"/>
+    <ds:schemaRef ds:uri="http://schemas.microsoft.com/office/infopath/2007/PartnerControls"/>
   </ds:schemaRefs>
 </ds:datastoreItem>
 </file>
</xml_diff>